<commit_message>
Add detailed documentation for Questions 1 to 4, enhancing clarity on grammar, Python code, and file collection changes
</commit_message>
<xml_diff>
--- a/BellCompaan-k2119852-CI6115-CW-DYOPL/Q1/Question1.docx
+++ b/BellCompaan-k2119852-CI6115-CW-DYOPL/Q1/Question1.docx
@@ -84,318 +84,296 @@
         <w:t xml:space="preserve"> before and was not formular with setup process. </w:t>
       </w:r>
       <w:r>
-        <w:t xml:space="preserve">I spent the first few hours going through the slides and back and forth with ChatGPT </w:t>
+        <w:t xml:space="preserve">I spent the first few hours going through the slides and back and forth with ChatGPT in order to troubleshoot and eventually fix a lot of the bugs I was experiencing during the setup process of </w:t>
+      </w:r>
+      <w:proofErr w:type="spellStart"/>
+      <w:r>
+        <w:t>antlr</w:t>
+      </w:r>
+      <w:proofErr w:type="spellEnd"/>
+      <w:r>
+        <w:t>.</w:t>
+      </w:r>
+    </w:p>
+    <w:p>
+      <w:pPr>
+        <w:spacing w:after="0" w:line="240" w:lineRule="auto"/>
+      </w:pPr>
+    </w:p>
+    <w:p>
+      <w:pPr>
+        <w:spacing w:after="0" w:line="240" w:lineRule="auto"/>
+      </w:pPr>
+      <w:r>
+        <w:t xml:space="preserve">One of the issues I found was how my computer was configured. Since my computer has multiple storage devices inside it with different versions of Java installed on a couple of them, this caused conflicts with the setup as my computer defaulted into using Java 8 instead of Java 21. This meant that when I executed the commands to run </w:t>
+      </w:r>
+      <w:proofErr w:type="spellStart"/>
+      <w:r>
+        <w:t>antlr</w:t>
+      </w:r>
+      <w:proofErr w:type="spellEnd"/>
+      <w:r>
+        <w:t xml:space="preserve"> normally,</w:t>
+      </w:r>
+    </w:p>
+    <w:p>
+      <w:pPr>
+        <w:spacing w:after="0" w:line="240" w:lineRule="auto"/>
+      </w:pPr>
+    </w:p>
+    <w:p>
+      <w:pPr>
+        <w:spacing w:after="0" w:line="240" w:lineRule="auto"/>
+        <w:rPr>
+          <w:rFonts w:ascii="Consolas" w:hAnsi="Consolas"/>
+        </w:rPr>
+      </w:pPr>
+      <w:r>
+        <w:rPr>
+          <w:rFonts w:ascii="Consolas" w:hAnsi="Consolas"/>
+        </w:rPr>
+        <w:t>export CLASSPATH=".:~/lib/antlr-4.1</w:t>
+      </w:r>
+      <w:r>
+        <w:rPr>
+          <w:rFonts w:ascii="Consolas" w:hAnsi="Consolas"/>
+        </w:rPr>
+        <w:t>3</w:t>
+      </w:r>
+      <w:r>
+        <w:rPr>
+          <w:rFonts w:ascii="Consolas" w:hAnsi="Consolas"/>
+        </w:rPr>
+        <w:t>.2-complete.jar:$CLASSPATH"</w:t>
+      </w:r>
+    </w:p>
+    <w:p>
+      <w:pPr>
+        <w:spacing w:after="0" w:line="240" w:lineRule="auto"/>
+        <w:rPr>
+          <w:rFonts w:ascii="Consolas" w:hAnsi="Consolas"/>
+        </w:rPr>
+      </w:pPr>
+      <w:r>
+        <w:rPr>
+          <w:rFonts w:ascii="Consolas" w:hAnsi="Consolas"/>
+        </w:rPr>
+        <w:t>alias antlr4='java -jar ~/lib/antlr-4.1</w:t>
+      </w:r>
+      <w:r>
+        <w:rPr>
+          <w:rFonts w:ascii="Consolas" w:hAnsi="Consolas"/>
+        </w:rPr>
+        <w:t>3</w:t>
+      </w:r>
+      <w:r>
+        <w:rPr>
+          <w:rFonts w:ascii="Consolas" w:hAnsi="Consolas"/>
+        </w:rPr>
+        <w:t>.2-complete.jar'</w:t>
+      </w:r>
+    </w:p>
+    <w:p>
+      <w:pPr>
+        <w:spacing w:after="0" w:line="240" w:lineRule="auto"/>
+        <w:rPr>
+          <w:rFonts w:ascii="Consolas" w:hAnsi="Consolas"/>
+        </w:rPr>
+      </w:pPr>
+      <w:r>
+        <w:rPr>
+          <w:rFonts w:ascii="Consolas" w:hAnsi="Consolas"/>
+        </w:rPr>
+        <w:t>alias grun='java org.antlr.v4.gui.TestRig'</w:t>
+      </w:r>
+    </w:p>
+    <w:p>
+      <w:pPr>
+        <w:spacing w:after="0" w:line="240" w:lineRule="auto"/>
+      </w:pPr>
+    </w:p>
+    <w:p>
+      <w:pPr>
+        <w:spacing w:after="0" w:line="240" w:lineRule="auto"/>
+      </w:pPr>
+      <w:r>
+        <w:t xml:space="preserve">export would not work as intended. </w:t>
+      </w:r>
+      <w:r>
+        <w:t>So,</w:t>
+      </w:r>
+      <w:r>
+        <w:t xml:space="preserve"> I had to modify the </w:t>
+      </w:r>
+      <w:r>
+        <w:t>setup process, so it used a “.bat” file instead.</w:t>
+      </w:r>
+    </w:p>
+    <w:p>
+      <w:pPr>
+        <w:spacing w:after="0" w:line="240" w:lineRule="auto"/>
+      </w:pPr>
+    </w:p>
+    <w:p>
+      <w:pPr>
+        <w:spacing w:after="0" w:line="240" w:lineRule="auto"/>
+      </w:pPr>
+      <w:r>
+        <w:t>antlr4.bat</w:t>
+      </w:r>
+      <w:r>
+        <w:t>:</w:t>
+      </w:r>
+    </w:p>
+    <w:p>
+      <w:pPr>
+        <w:spacing w:after="0" w:line="240" w:lineRule="auto"/>
+        <w:rPr>
+          <w:rFonts w:ascii="Consolas" w:hAnsi="Consolas"/>
+        </w:rPr>
+      </w:pPr>
+      <w:r>
+        <w:rPr>
+          <w:rFonts w:ascii="Consolas" w:hAnsi="Consolas"/>
+        </w:rPr>
+        <w:t>@echo off</w:t>
+      </w:r>
+    </w:p>
+    <w:p>
+      <w:pPr>
+        <w:spacing w:after="0" w:line="240" w:lineRule="auto"/>
+        <w:rPr>
+          <w:rFonts w:ascii="Consolas" w:hAnsi="Consolas"/>
+        </w:rPr>
+      </w:pPr>
+      <w:r>
+        <w:rPr>
+          <w:rFonts w:ascii="Consolas" w:hAnsi="Consolas"/>
+        </w:rPr>
+        <w:t>java -jar "J:\Documents\Programming 3\Coursework\Language Design Coursework\</w:t>
+      </w:r>
+      <w:proofErr w:type="spellStart"/>
+      <w:r>
+        <w:rPr>
+          <w:rFonts w:ascii="Consolas" w:hAnsi="Consolas"/>
+        </w:rPr>
+        <w:t>Antlr</w:t>
+      </w:r>
+      <w:proofErr w:type="spellEnd"/>
+      <w:r>
+        <w:rPr>
+          <w:rFonts w:ascii="Consolas" w:hAnsi="Consolas"/>
+        </w:rPr>
+        <w:t>\antlr-4.13.2-complete.jar" %*</w:t>
+      </w:r>
+    </w:p>
+    <w:p>
+      <w:pPr>
+        <w:spacing w:after="0" w:line="240" w:lineRule="auto"/>
+      </w:pPr>
+    </w:p>
+    <w:p>
+      <w:pPr>
+        <w:spacing w:after="0" w:line="240" w:lineRule="auto"/>
+      </w:pPr>
+      <w:r>
+        <w:t>grun.bat:</w:t>
+      </w:r>
+    </w:p>
+    <w:p>
+      <w:pPr>
+        <w:spacing w:after="0" w:line="240" w:lineRule="auto"/>
+        <w:rPr>
+          <w:rFonts w:ascii="Consolas" w:hAnsi="Consolas"/>
+        </w:rPr>
+      </w:pPr>
+      <w:r>
+        <w:rPr>
+          <w:rFonts w:ascii="Consolas" w:hAnsi="Consolas"/>
+        </w:rPr>
+        <w:t>@echo off</w:t>
+      </w:r>
+    </w:p>
+    <w:p>
+      <w:pPr>
+        <w:spacing w:after="0" w:line="240" w:lineRule="auto"/>
+        <w:rPr>
+          <w:rFonts w:ascii="Consolas" w:hAnsi="Consolas"/>
+        </w:rPr>
+      </w:pPr>
+      <w:r>
+        <w:rPr>
+          <w:rFonts w:ascii="Consolas" w:hAnsi="Consolas"/>
+        </w:rPr>
+        <w:t xml:space="preserve">java -cp "J:\Documents\Programming 3\Coursework\Language Design </w:t>
       </w:r>
       <w:proofErr w:type="gramStart"/>
       <w:r>
-        <w:t>in order to</w:t>
+        <w:rPr>
+          <w:rFonts w:ascii="Consolas" w:hAnsi="Consolas"/>
+        </w:rPr>
+        <w:t>Coursework\</w:t>
+      </w:r>
+      <w:proofErr w:type="spellStart"/>
+      <w:r>
+        <w:rPr>
+          <w:rFonts w:ascii="Consolas" w:hAnsi="Consolas"/>
+        </w:rPr>
+        <w:t>Antlr</w:t>
+      </w:r>
+      <w:proofErr w:type="spellEnd"/>
+      <w:r>
+        <w:rPr>
+          <w:rFonts w:ascii="Consolas" w:hAnsi="Consolas"/>
+        </w:rPr>
+        <w:t>\antlr-4.13.2-complete.jar;.</w:t>
       </w:r>
       <w:proofErr w:type="gramEnd"/>
       <w:r>
-        <w:t xml:space="preserve"> troubleshoot and eventually fix a lot of the bugs I was experiencing during the setup process of </w:t>
-      </w:r>
-      <w:proofErr w:type="spellStart"/>
-      <w:r>
-        <w:t>antlr</w:t>
-      </w:r>
-      <w:proofErr w:type="spellEnd"/>
-      <w:r>
-        <w:t>.</w:t>
-      </w:r>
-    </w:p>
-    <w:p>
-      <w:pPr>
-        <w:spacing w:after="0" w:line="240" w:lineRule="auto"/>
-      </w:pPr>
-    </w:p>
-    <w:p>
-      <w:pPr>
-        <w:spacing w:after="0" w:line="240" w:lineRule="auto"/>
-      </w:pPr>
-      <w:r>
-        <w:t xml:space="preserve">One of the issues I found was how my computer was configured. Since my computer has multiple storage devices inside it with different versions of Java installed on a couple of them, this caused conflicts with the setup as my computer defaulted into using Java 8 instead of Java 21. This meant that when I executed the commands to run </w:t>
-      </w:r>
-      <w:proofErr w:type="spellStart"/>
-      <w:r>
-        <w:t>antlr</w:t>
-      </w:r>
-      <w:proofErr w:type="spellEnd"/>
-      <w:r>
-        <w:t xml:space="preserve"> normally,</w:t>
-      </w:r>
-    </w:p>
-    <w:p>
-      <w:pPr>
-        <w:spacing w:after="0" w:line="240" w:lineRule="auto"/>
-      </w:pPr>
-    </w:p>
-    <w:p>
-      <w:pPr>
-        <w:spacing w:after="0" w:line="240" w:lineRule="auto"/>
         <w:rPr>
           <w:rFonts w:ascii="Consolas" w:hAnsi="Consolas"/>
         </w:rPr>
-      </w:pPr>
-      <w:r>
+        <w:t>" org.antlr.v4.gui.TestRig %*</w:t>
+      </w:r>
+    </w:p>
+    <w:p>
+      <w:pPr>
+        <w:spacing w:after="0" w:line="240" w:lineRule="auto"/>
         <w:rPr>
           <w:rFonts w:ascii="Consolas" w:hAnsi="Consolas"/>
         </w:rPr>
-        <w:t>export CLASSPATH=".:~/lib/antlr-4.1</w:t>
-      </w:r>
-      <w:r>
-        <w:rPr>
-          <w:rFonts w:ascii="Consolas" w:hAnsi="Consolas"/>
-        </w:rPr>
-        <w:t>3</w:t>
-      </w:r>
-      <w:r>
-        <w:rPr>
-          <w:rFonts w:ascii="Consolas" w:hAnsi="Consolas"/>
-        </w:rPr>
-        <w:t>.2-complete.jar:$CLASSPATH"</w:t>
-      </w:r>
-    </w:p>
-    <w:p>
-      <w:pPr>
-        <w:spacing w:after="0" w:line="240" w:lineRule="auto"/>
-        <w:rPr>
-          <w:rFonts w:ascii="Consolas" w:hAnsi="Consolas"/>
-        </w:rPr>
-      </w:pPr>
-      <w:r>
-        <w:rPr>
-          <w:rFonts w:ascii="Consolas" w:hAnsi="Consolas"/>
-        </w:rPr>
-        <w:t>alias antlr4='java -jar ~/lib/antlr-4.1</w:t>
-      </w:r>
-      <w:r>
-        <w:rPr>
-          <w:rFonts w:ascii="Consolas" w:hAnsi="Consolas"/>
-        </w:rPr>
-        <w:t>3</w:t>
-      </w:r>
-      <w:r>
-        <w:rPr>
-          <w:rFonts w:ascii="Consolas" w:hAnsi="Consolas"/>
-        </w:rPr>
-        <w:t>.2-complete.jar'</w:t>
-      </w:r>
-    </w:p>
-    <w:p>
-      <w:pPr>
-        <w:spacing w:after="0" w:line="240" w:lineRule="auto"/>
-        <w:rPr>
-          <w:rFonts w:ascii="Consolas" w:hAnsi="Consolas"/>
-        </w:rPr>
-      </w:pPr>
-      <w:r>
-        <w:rPr>
-          <w:rFonts w:ascii="Consolas" w:hAnsi="Consolas"/>
-        </w:rPr>
-        <w:t xml:space="preserve">alias </w:t>
-      </w:r>
-      <w:proofErr w:type="spellStart"/>
-      <w:r>
-        <w:rPr>
-          <w:rFonts w:ascii="Consolas" w:hAnsi="Consolas"/>
-        </w:rPr>
-        <w:t>grun</w:t>
-      </w:r>
-      <w:proofErr w:type="spellEnd"/>
-      <w:r>
-        <w:rPr>
-          <w:rFonts w:ascii="Consolas" w:hAnsi="Consolas"/>
-        </w:rPr>
-        <w:t>='java org.antlr.v4.gui.TestRig'</w:t>
-      </w:r>
-    </w:p>
-    <w:p>
-      <w:pPr>
-        <w:spacing w:after="0" w:line="240" w:lineRule="auto"/>
-      </w:pPr>
-    </w:p>
-    <w:p>
-      <w:pPr>
-        <w:spacing w:after="0" w:line="240" w:lineRule="auto"/>
-      </w:pPr>
-      <w:r>
-        <w:t xml:space="preserve">export would not work as intended. </w:t>
-      </w:r>
-      <w:r>
-        <w:t>So,</w:t>
-      </w:r>
-      <w:r>
-        <w:t xml:space="preserve"> I had to modify the </w:t>
-      </w:r>
-      <w:r>
-        <w:t>setup process, so it used a “.bat” file instead.</w:t>
-      </w:r>
-    </w:p>
-    <w:p>
-      <w:pPr>
-        <w:spacing w:after="0" w:line="240" w:lineRule="auto"/>
-      </w:pPr>
-    </w:p>
-    <w:p>
-      <w:pPr>
-        <w:spacing w:after="0" w:line="240" w:lineRule="auto"/>
-      </w:pPr>
-      <w:r>
-        <w:t>antlr4.bat</w:t>
-      </w:r>
-      <w:r>
-        <w:t>:</w:t>
-      </w:r>
-    </w:p>
-    <w:p>
-      <w:pPr>
-        <w:spacing w:after="0" w:line="240" w:lineRule="auto"/>
-        <w:rPr>
-          <w:rFonts w:ascii="Consolas" w:hAnsi="Consolas"/>
-        </w:rPr>
-      </w:pPr>
-      <w:r>
-        <w:rPr>
-          <w:rFonts w:ascii="Consolas" w:hAnsi="Consolas"/>
-        </w:rPr>
-        <w:t>@echo off</w:t>
-      </w:r>
-    </w:p>
-    <w:p>
-      <w:pPr>
-        <w:spacing w:after="0" w:line="240" w:lineRule="auto"/>
-        <w:rPr>
-          <w:rFonts w:ascii="Consolas" w:hAnsi="Consolas"/>
-        </w:rPr>
-      </w:pPr>
-      <w:r>
-        <w:rPr>
-          <w:rFonts w:ascii="Consolas" w:hAnsi="Consolas"/>
-        </w:rPr>
-        <w:t>java -jar "J:\Documents\Programming 3\Coursework\Language Design Coursework\</w:t>
-      </w:r>
-      <w:proofErr w:type="spellStart"/>
-      <w:r>
-        <w:rPr>
-          <w:rFonts w:ascii="Consolas" w:hAnsi="Consolas"/>
-        </w:rPr>
+      </w:pPr>
+    </w:p>
+    <w:p>
+      <w:pPr>
+        <w:spacing w:after="0" w:line="240" w:lineRule="auto"/>
+      </w:pPr>
+      <w:r>
+        <w:t>Once I made the bat files, I stored them inside the J drive and made a root folder called “bin”.</w:t>
+      </w:r>
+      <w:r>
+        <w:t xml:space="preserve"> I put the bat files inside and copied the folder path, I then opened the system environment variables and added “J:\bin” as a variable to the PATH variable.</w:t>
+      </w:r>
+      <w:r>
+        <w:t xml:space="preserve"> </w:t>
+      </w:r>
+      <w:r>
+        <w:t>Once I did, I went to the command line and ran “antlr4 -</w:t>
+      </w:r>
+      <w:proofErr w:type="spellStart"/>
+      <w:r>
+        <w:t>Dlanguage</w:t>
+      </w:r>
+      <w:proofErr w:type="spellEnd"/>
+      <w:r>
+        <w:t xml:space="preserve">=Python3 &lt;file name&gt;.g4” to generate the </w:t>
+      </w:r>
+      <w:proofErr w:type="spellStart"/>
+      <w:r>
         <w:t>Antlr</w:t>
       </w:r>
       <w:proofErr w:type="spellEnd"/>
       <w:r>
-        <w:rPr>
-          <w:rFonts w:ascii="Consolas" w:hAnsi="Consolas"/>
-        </w:rPr>
-        <w:t>\antlr-4.13.2-complete.jar" %*</w:t>
-      </w:r>
-    </w:p>
-    <w:p>
-      <w:pPr>
-        <w:spacing w:after="0" w:line="240" w:lineRule="auto"/>
-      </w:pPr>
-    </w:p>
-    <w:p>
-      <w:pPr>
-        <w:spacing w:after="0" w:line="240" w:lineRule="auto"/>
-      </w:pPr>
-      <w:r>
-        <w:t>grun.bat:</w:t>
-      </w:r>
-    </w:p>
-    <w:p>
-      <w:pPr>
-        <w:spacing w:after="0" w:line="240" w:lineRule="auto"/>
-        <w:rPr>
-          <w:rFonts w:ascii="Consolas" w:hAnsi="Consolas"/>
-        </w:rPr>
-      </w:pPr>
-      <w:r>
-        <w:rPr>
-          <w:rFonts w:ascii="Consolas" w:hAnsi="Consolas"/>
-        </w:rPr>
-        <w:t>@echo off</w:t>
-      </w:r>
-    </w:p>
-    <w:p>
-      <w:pPr>
-        <w:spacing w:after="0" w:line="240" w:lineRule="auto"/>
-        <w:rPr>
-          <w:rFonts w:ascii="Consolas" w:hAnsi="Consolas"/>
-        </w:rPr>
-      </w:pPr>
-      <w:r>
-        <w:rPr>
-          <w:rFonts w:ascii="Consolas" w:hAnsi="Consolas"/>
-        </w:rPr>
-        <w:t xml:space="preserve">java -cp "J:\Documents\Programming 3\Coursework\Language Design </w:t>
-      </w:r>
-      <w:proofErr w:type="gramStart"/>
-      <w:r>
-        <w:rPr>
-          <w:rFonts w:ascii="Consolas" w:hAnsi="Consolas"/>
-        </w:rPr>
-        <w:t>Coursework\</w:t>
-      </w:r>
-      <w:proofErr w:type="spellStart"/>
-      <w:r>
-        <w:rPr>
-          <w:rFonts w:ascii="Consolas" w:hAnsi="Consolas"/>
-        </w:rPr>
-        <w:t>Antlr</w:t>
-      </w:r>
-      <w:proofErr w:type="spellEnd"/>
-      <w:r>
-        <w:rPr>
-          <w:rFonts w:ascii="Consolas" w:hAnsi="Consolas"/>
-        </w:rPr>
-        <w:t>\antlr-4.13.2-complete.jar;.</w:t>
-      </w:r>
-      <w:proofErr w:type="gramEnd"/>
-      <w:r>
-        <w:rPr>
-          <w:rFonts w:ascii="Consolas" w:hAnsi="Consolas"/>
-        </w:rPr>
-        <w:t>" org.antlr.v4.gui.TestRig %*</w:t>
-      </w:r>
-    </w:p>
-    <w:p>
-      <w:pPr>
-        <w:spacing w:after="0" w:line="240" w:lineRule="auto"/>
-        <w:rPr>
-          <w:rFonts w:ascii="Consolas" w:hAnsi="Consolas"/>
-        </w:rPr>
-      </w:pPr>
-    </w:p>
-    <w:p>
-      <w:pPr>
-        <w:spacing w:after="0" w:line="240" w:lineRule="auto"/>
-      </w:pPr>
-      <w:r>
-        <w:t>Once I made the bat files, I stored them inside the J drive and made a root folder called “bin”.</w:t>
-      </w:r>
-      <w:r>
-        <w:t xml:space="preserve"> I put the bat files inside and copied the folder path, I then opened the system environment variables and added “J:\bin” as a variable to the PATH variable.</w:t>
-      </w:r>
-      <w:r>
-        <w:t xml:space="preserve"> </w:t>
-      </w:r>
-      <w:r>
-        <w:t>Once I did, I went to the command line and ran “antlr4 -</w:t>
-      </w:r>
-      <w:proofErr w:type="spellStart"/>
-      <w:r>
-        <w:t>Dlanguage</w:t>
-      </w:r>
-      <w:proofErr w:type="spellEnd"/>
-      <w:r>
-        <w:t xml:space="preserve">=Python3 &lt;file name&gt;.g4” to generate the </w:t>
-      </w:r>
-      <w:proofErr w:type="spellStart"/>
-      <w:r>
-        <w:t>Antlr</w:t>
-      </w:r>
-      <w:proofErr w:type="spellEnd"/>
-      <w:r>
         <w:t xml:space="preserve"> python files for the project. </w:t>
       </w:r>
     </w:p>
@@ -409,15 +387,7 @@
         <w:spacing w:after="0" w:line="240" w:lineRule="auto"/>
       </w:pPr>
       <w:r>
-        <w:t xml:space="preserve">To run </w:t>
-      </w:r>
-      <w:proofErr w:type="spellStart"/>
-      <w:r>
-        <w:t>grun</w:t>
-      </w:r>
-      <w:proofErr w:type="spellEnd"/>
-      <w:r>
-        <w:t xml:space="preserve">, I had to modify the </w:t>
+        <w:t xml:space="preserve">To run grun, I had to modify the </w:t>
       </w:r>
       <w:proofErr w:type="spellStart"/>
       <w:r>
@@ -638,16 +608,8 @@
       <w:pPr>
         <w:spacing w:line="240" w:lineRule="auto"/>
       </w:pPr>
-    </w:p>
-    <w:p>
-      <w:pPr>
-        <w:spacing w:line="240" w:lineRule="auto"/>
-      </w:pPr>
-      <w:r>
-        <w:t>Once the basic grammar file was created, the antlr4 command was ran (</w:t>
-      </w:r>
-      <w:r>
-        <w:t>antlr4 -</w:t>
+      <w:r>
+        <w:t>Once the basic grammar file was created, the antlr4 command was ran (antlr4 -</w:t>
       </w:r>
       <w:proofErr w:type="spellStart"/>
       <w:r>
@@ -655,10 +617,7 @@
       </w:r>
       <w:proofErr w:type="spellEnd"/>
       <w:r>
-        <w:t>=Python3 &lt;file name&gt;.g4</w:t>
-      </w:r>
-      <w:r>
-        <w:t>) to generate the files needed for the project. Once they were generated, I created a main.py file which imported sys, antlr4, and the generated Parser, Lexer, and Listener into the file. After that I created a main function which followed the workshop steps</w:t>
+        <w:t>=Python3 &lt;file name&gt;.g4) to generate the files needed for the project. Once they were generated, I created a main.py file which imported sys, antlr4, and the generated Parser, Lexer, and Listener into the file. After that I created a main function which followed the workshop steps</w:t>
       </w:r>
       <w:r>
         <w:t>.</w:t>
@@ -781,32 +740,19 @@
         <w:spacing w:after="0" w:line="240" w:lineRule="auto"/>
       </w:pPr>
       <w:r>
+        <w:t>The input stream is passed to a lexer (</w:t>
+      </w:r>
+      <w:proofErr w:type="spellStart"/>
+      <w:r>
+        <w:t>HelloLexer</w:t>
+      </w:r>
+      <w:proofErr w:type="spellEnd"/>
+      <w:r>
+        <w:t xml:space="preserve">), which tokenises the input based on the rules defined in the lexer grammar. The tokens are then fed into a parser </w:t>
+      </w:r>
+      <w:r>
         <w:lastRenderedPageBreak/>
-        <w:t xml:space="preserve">The input stream is passed to a </w:t>
-      </w:r>
-      <w:proofErr w:type="spellStart"/>
-      <w:r>
-        <w:t>lexer</w:t>
-      </w:r>
-      <w:proofErr w:type="spellEnd"/>
-      <w:r>
-        <w:t xml:space="preserve"> (</w:t>
-      </w:r>
-      <w:proofErr w:type="spellStart"/>
-      <w:r>
-        <w:t>HelloLexer</w:t>
-      </w:r>
-      <w:proofErr w:type="spellEnd"/>
-      <w:r>
-        <w:t xml:space="preserve">), which tokenises the input based on the rules defined in the </w:t>
-      </w:r>
-      <w:proofErr w:type="spellStart"/>
-      <w:r>
-        <w:t>lexer</w:t>
-      </w:r>
-      <w:proofErr w:type="spellEnd"/>
-      <w:r>
-        <w:t xml:space="preserve"> grammar. The tokens are then fed into a parser (</w:t>
+        <w:t>(</w:t>
       </w:r>
       <w:proofErr w:type="spellStart"/>
       <w:r>
@@ -1004,22 +950,14 @@
         <w:spacing w:after="0" w:line="240" w:lineRule="auto"/>
       </w:pPr>
       <w:r>
-        <w:t xml:space="preserve">Workshop 4 taught how to use </w:t>
-      </w:r>
-      <w:proofErr w:type="spellStart"/>
-      <w:r>
-        <w:t>fspow</w:t>
-      </w:r>
-      <w:proofErr w:type="spellEnd"/>
-      <w:r>
-        <w:t xml:space="preserve"> </w:t>
-      </w:r>
-      <w:r>
-        <w:t xml:space="preserve">and provided new files like </w:t>
-      </w:r>
-      <w:proofErr w:type="spellStart"/>
-      <w:r>
-        <w:t>FileCollection</w:t>
+        <w:t xml:space="preserve">Workshop 4 taught how to use fspow </w:t>
+      </w:r>
+      <w:r>
+        <w:t xml:space="preserve">and provided new files like FileCollection, </w:t>
+      </w:r>
+      <w:proofErr w:type="spellStart"/>
+      <w:r>
+        <w:t>FileCollectionIterator</w:t>
       </w:r>
       <w:proofErr w:type="spellEnd"/>
       <w:r>
@@ -1027,42 +965,18 @@
       </w:r>
       <w:proofErr w:type="spellStart"/>
       <w:r>
-        <w:t>FileCollectionIterator</w:t>
-      </w:r>
-      <w:proofErr w:type="spellEnd"/>
-      <w:r>
-        <w:t xml:space="preserve">, </w:t>
-      </w:r>
-      <w:proofErr w:type="spellStart"/>
-      <w:r>
         <w:t>fspowVistor</w:t>
       </w:r>
       <w:proofErr w:type="spellEnd"/>
       <w:r>
-        <w:t xml:space="preserve">, Selector, and </w:t>
-      </w:r>
-      <w:proofErr w:type="spellStart"/>
-      <w:r>
-        <w:t>FSObject</w:t>
-      </w:r>
-      <w:proofErr w:type="spellEnd"/>
-      <w:r>
-        <w:t xml:space="preserve">. This showed files can be handled. A .txt file was created as an input which provided lines for the </w:t>
-      </w:r>
-      <w:proofErr w:type="spellStart"/>
-      <w:r>
-        <w:t>fspow</w:t>
-      </w:r>
-      <w:proofErr w:type="spellEnd"/>
-      <w:r>
-        <w:t xml:space="preserve"> to go through. </w:t>
-      </w:r>
-      <w:r>
-        <w:t xml:space="preserve">The fspow.g4 grammar file also showed how a more complex setup could be </w:t>
+        <w:t xml:space="preserve">, Selector, and FSObject. This showed files can be handled. A .txt file was created as an input which provided lines for the fspow to go through. </w:t>
+      </w:r>
+      <w:r>
+        <w:t xml:space="preserve">The fspow.g4 grammar file also showed how a more complex setup could be accomplished by showing how an expression can be defined, and how statements are </w:t>
       </w:r>
       <w:r>
         <w:lastRenderedPageBreak/>
-        <w:t xml:space="preserve">accomplished by showing how an expression can be defined, and how statements are created. </w:t>
+        <w:t xml:space="preserve">created. </w:t>
       </w:r>
       <w:r>
         <w:rPr>
@@ -1187,31 +1101,10 @@
         <w:spacing w:after="0" w:line="240" w:lineRule="auto"/>
       </w:pPr>
       <w:r>
-        <w:t xml:space="preserve">I chose to use </w:t>
-      </w:r>
-      <w:proofErr w:type="spellStart"/>
-      <w:r>
-        <w:t>grun</w:t>
-      </w:r>
-      <w:proofErr w:type="spellEnd"/>
-      <w:r>
-        <w:t xml:space="preserve"> to display the output, so I ran the command “</w:t>
-      </w:r>
-      <w:proofErr w:type="spellStart"/>
-      <w:r>
-        <w:t>grun</w:t>
-      </w:r>
-      <w:proofErr w:type="spellEnd"/>
-      <w:r>
-        <w:t xml:space="preserve"> </w:t>
-      </w:r>
-      <w:proofErr w:type="spellStart"/>
-      <w:r>
-        <w:t>fspow</w:t>
-      </w:r>
-      <w:proofErr w:type="spellEnd"/>
-      <w:r>
-        <w:t xml:space="preserve"> prog -</w:t>
+        <w:t>I chose to use grun to display the output, so I ran the command “</w:t>
+      </w:r>
+      <w:r>
+        <w:t>grun fspow prog -</w:t>
       </w:r>
       <w:proofErr w:type="spellStart"/>
       <w:r>
@@ -1222,15 +1115,7 @@
         <w:t xml:space="preserve"> mincommands.txt</w:t>
       </w:r>
       <w:r>
-        <w:t xml:space="preserve">” to display the tree output. Modification to the code was required as certain parts were not implemented yet. But this was simple to implement </w:t>
-      </w:r>
-      <w:proofErr w:type="gramStart"/>
-      <w:r>
-        <w:t>as long as</w:t>
-      </w:r>
-      <w:proofErr w:type="gramEnd"/>
-      <w:r>
-        <w:t xml:space="preserve"> I followed the lectures.</w:t>
+        <w:t>” to display the tree output. Modification to the code was required as certain parts were not implemented yet. But this was simple to implement as long as I followed the lectures.</w:t>
       </w:r>
     </w:p>
     <w:p>
@@ -1241,12 +1126,16 @@
     <w:p>
       <w:pPr>
         <w:pStyle w:val="Heading3"/>
+        <w:spacing w:line="240" w:lineRule="auto"/>
       </w:pPr>
       <w:r>
         <w:t>Overall Experience</w:t>
       </w:r>
     </w:p>
     <w:p>
+      <w:pPr>
+        <w:spacing w:line="240" w:lineRule="auto"/>
+      </w:pPr>
       <w:r>
         <w:t xml:space="preserve">I liked challenging myself when making </w:t>
       </w:r>
@@ -1260,8 +1149,15 @@
         <w:t>strict it is to ensure that proper spelling and syntax are used when creating even a simple grammar language.</w:t>
       </w:r>
     </w:p>
-    <w:p/>
-    <w:p>
+    <w:p>
+      <w:pPr>
+        <w:spacing w:line="240" w:lineRule="auto"/>
+      </w:pPr>
+    </w:p>
+    <w:p>
+      <w:pPr>
+        <w:spacing w:line="240" w:lineRule="auto"/>
+      </w:pPr>
       <w:r>
         <w:t xml:space="preserve">Reflecting on the process, I believe that certain parts could have been improved such as how much time I dedicated towards learning </w:t>
       </w:r>
@@ -1282,8 +1178,15 @@
         <w:t xml:space="preserve"> went towards other projects. If I were to start over, I believe I would done a better job at managing my time between different projects and ensuring that the time I spent in workshops was spent doing the workshop and not another modules deadline.</w:t>
       </w:r>
     </w:p>
-    <w:p/>
-    <w:p>
+    <w:p>
+      <w:pPr>
+        <w:spacing w:line="240" w:lineRule="auto"/>
+      </w:pPr>
+    </w:p>
+    <w:p>
+      <w:pPr>
+        <w:spacing w:line="240" w:lineRule="auto"/>
+      </w:pPr>
       <w:r>
         <w:t xml:space="preserve">Overall, I enjoyed learning </w:t>
       </w:r>
@@ -2030,6 +1933,7 @@
   <w:style w:type="character" w:default="1" w:styleId="DefaultParagraphFont">
     <w:name w:val="Default Paragraph Font"/>
     <w:uiPriority w:val="1"/>
+    <w:semiHidden/>
     <w:unhideWhenUsed/>
   </w:style>
   <w:style w:type="table" w:default="1" w:styleId="TableNormal">

</xml_diff>